<commit_message>
map with pie chars per region
</commit_message>
<xml_diff>
--- a/Manuscript/Final_Paper.docx
+++ b/Manuscript/Final_Paper.docx
@@ -199,15 +199,7 @@
         <w:t xml:space="preserve"> of symbionts found in corals (</w:t>
       </w:r>
       <w:r>
-        <w:t xml:space="preserve">van </w:t>
-      </w:r>
-      <w:proofErr w:type="spellStart"/>
-      <w:r>
-        <w:t>Oppen</w:t>
-      </w:r>
-      <w:proofErr w:type="spellEnd"/>
-      <w:r>
-        <w:t xml:space="preserve"> et al. 2001</w:t>
+        <w:t>van Oppen et al. 2001</w:t>
       </w:r>
       <w:r>
         <w:t>)</w:t>
@@ -409,15 +401,7 @@
         <w:t>(Goulet 2006</w:t>
       </w:r>
       <w:r>
-        <w:t xml:space="preserve">; </w:t>
-      </w:r>
-      <w:proofErr w:type="spellStart"/>
-      <w:r>
-        <w:t>LaJeunesse</w:t>
-      </w:r>
-      <w:proofErr w:type="spellEnd"/>
-      <w:r>
-        <w:t xml:space="preserve"> et al. 2004</w:t>
+        <w:t>; LaJeunesse et al. 2004</w:t>
       </w:r>
       <w:r>
         <w:t>)</w:t>
@@ -426,15 +410,7 @@
         <w:t>, but other species are able to host multiple clades concurrently (</w:t>
       </w:r>
       <w:r>
-        <w:t xml:space="preserve">Rowan 2004; van </w:t>
-      </w:r>
-      <w:proofErr w:type="spellStart"/>
-      <w:r>
-        <w:t>Oppen</w:t>
-      </w:r>
-      <w:proofErr w:type="spellEnd"/>
-      <w:r>
-        <w:t xml:space="preserve"> et al. 2001)</w:t>
+        <w:t>Rowan 2004; van Oppen et al. 2001)</w:t>
       </w:r>
       <w:r>
         <w:t>.</w:t>
@@ -523,15 +499,7 @@
         <w:t>few studies have investigated this</w:t>
       </w:r>
       <w:r>
-        <w:t xml:space="preserve"> (</w:t>
-      </w:r>
-      <w:proofErr w:type="spellStart"/>
-      <w:r>
-        <w:t>Abrego</w:t>
-      </w:r>
-      <w:proofErr w:type="spellEnd"/>
-      <w:r>
-        <w:t xml:space="preserve"> 2009; Cooper et al. 2011; Rowan et al. 1997).</w:t>
+        <w:t xml:space="preserve"> (Abrego 2009; Cooper et al. 2011; Rowan et al. 1997).</w:t>
       </w:r>
       <w:r>
         <w:t xml:space="preserve"> </w:t>
@@ -567,16 +535,8 @@
         <w:rPr>
           <w:i/>
         </w:rPr>
-        <w:t xml:space="preserve">Acropora </w:t>
-      </w:r>
-      <w:proofErr w:type="spellStart"/>
-      <w:r>
-        <w:rPr>
-          <w:i/>
-        </w:rPr>
-        <w:t>millepora</w:t>
-      </w:r>
-      <w:proofErr w:type="spellEnd"/>
+        <w:t>Acropora millepora</w:t>
+      </w:r>
       <w:r>
         <w:t xml:space="preserve"> was found to associate with both </w:t>
       </w:r>
@@ -602,15 +562,7 @@
         <w:t>sociate with clade D if occupying</w:t>
       </w:r>
       <w:r>
-        <w:t xml:space="preserve"> habitats with a history of higher temperatures (Oliver and </w:t>
-      </w:r>
-      <w:proofErr w:type="spellStart"/>
-      <w:r>
-        <w:t>Palumbi</w:t>
-      </w:r>
-      <w:proofErr w:type="spellEnd"/>
-      <w:r>
-        <w:t xml:space="preserve"> 2009).  Patterns are suggested for differences between inshore versus offshore reefs, across latitudinal gradients and even within the same reef environment, yet extensive studies of these phenomena are absent</w:t>
+        <w:t xml:space="preserve"> habitats with a history of higher temperatures (Oliver and Palumbi 2009).  Patterns are suggested for differences between inshore versus offshore reefs, across latitudinal gradients and even within the same reef environment, yet extensive studies of these phenomena are absent</w:t>
       </w:r>
       <w:r>
         <w:t>.</w:t>
@@ -741,13 +693,8 @@
       <w:r>
         <w:t xml:space="preserve"> (</w:t>
       </w:r>
-      <w:proofErr w:type="spellStart"/>
-      <w:r>
-        <w:t>Jokiel</w:t>
-      </w:r>
-      <w:proofErr w:type="spellEnd"/>
-      <w:r>
-        <w:t xml:space="preserve"> 1991</w:t>
+      <w:r>
+        <w:t>Jokiel 1991</w:t>
       </w:r>
       <w:r>
         <w:t>)</w:t>
@@ -1691,15 +1638,7 @@
         <w:t xml:space="preserve"> The proportion of clade C-</w:t>
       </w:r>
       <w:r>
-        <w:t>dominance was calculated from the clade C to D ratio by the formula [(C</w:t>
-      </w:r>
-      <w:proofErr w:type="gramStart"/>
-      <w:r>
-        <w:t>:D</w:t>
-      </w:r>
-      <w:proofErr w:type="gramEnd"/>
-      <w:r>
-        <w:t xml:space="preserve">)/(C:D+1)]. The </w:t>
+        <w:t xml:space="preserve">dominance was calculated from the clade C to D ratio by the formula [(C:D)/(C:D+1)]. The </w:t>
       </w:r>
       <w:r>
         <w:t>resulting proportion of clade D-</w:t>
@@ -1711,15 +1650,7 @@
         <w:t>inance</w:t>
       </w:r>
       <w:r>
-        <w:t xml:space="preserve"> was then calculated by the formula 1-[(C</w:t>
-      </w:r>
-      <w:proofErr w:type="gramStart"/>
-      <w:r>
-        <w:t>:D</w:t>
-      </w:r>
-      <w:proofErr w:type="gramEnd"/>
-      <w:r>
-        <w:t xml:space="preserve">)/(C:D+1)]. </w:t>
+        <w:t xml:space="preserve"> was then calculated by the formula 1-[(C:D)/(C:D+1)]. </w:t>
       </w:r>
       <w:r>
         <w:t>Based on the proportion values of clades C and D, the domina</w:t>
@@ -2298,7 +2229,13 @@
         <w:t>symbi</w:t>
       </w:r>
       <w:r>
-        <w:t>ont distribution, yet the relationship is still not significant (p=0.06).</w:t>
+        <w:t>ont dist</w:t>
+      </w:r>
+      <w:r>
+        <w:t>ribution, yet the relationship wa</w:t>
+      </w:r>
+      <w:r>
+        <w:t>s still not significant (p=0.06).</w:t>
       </w:r>
       <w:r>
         <w:t xml:space="preserve"> </w:t>
@@ -2486,60 +2423,172 @@
         <w:t>Significant spatial autocorrelation of each sampled reef by the proportion of symbiont dominance among the sampled colonies on the reef was observed (p &lt; 0.05). When adjusting for the influence of depth, there was no significant correlation among reefs (p =</w:t>
       </w:r>
       <w:r>
-        <w:t xml:space="preserve"> 0.26). </w:t>
+        <w:t xml:space="preserve"> 0.26</w:t>
+      </w:r>
+      <w:r>
+        <w:t>; Fig 5</w:t>
+      </w:r>
+      <w:r>
+        <w:t xml:space="preserve">). </w:t>
+      </w:r>
+    </w:p>
+    <w:p>
+      <w:r>
+        <w:tab/>
+      </w:r>
+    </w:p>
+    <w:p>
+      <w:pPr>
+        <w:rPr>
+          <w:b/>
+        </w:rPr>
+      </w:pPr>
+      <w:r>
+        <w:rPr>
+          <w:b/>
+        </w:rPr>
+        <w:t>DISCUSSION</w:t>
+      </w:r>
+    </w:p>
+    <w:p>
+      <w:pPr>
+        <w:rPr>
+          <w:b/>
+        </w:rPr>
+      </w:pPr>
+    </w:p>
+    <w:p>
+      <w:r>
+        <w:t xml:space="preserve">Colonies of </w:t>
+      </w:r>
+      <w:r>
+        <w:rPr>
+          <w:i/>
+        </w:rPr>
+        <w:t>Montipora</w:t>
+      </w:r>
+      <w:r>
+        <w:rPr>
+          <w:i/>
+        </w:rPr>
+        <w:t xml:space="preserve"> capitata</w:t>
+      </w:r>
+      <w:r>
+        <w:t xml:space="preserve"> in Kāne’ohe Bay, O’ahu, Hawai’i, USA harbored clades C and D </w:t>
+      </w:r>
+      <w:r>
+        <w:rPr>
+          <w:i/>
+        </w:rPr>
+        <w:t>Symbiodinium</w:t>
+      </w:r>
+      <w:r>
+        <w:t xml:space="preserve"> either in a mixture or as one clade exclusively.</w:t>
+      </w:r>
+      <w:r>
+        <w:t xml:space="preserve"> Quantitative PCR revealed that the symbiont composition of each sample colony (n = 707) varied most strongly as a result of depth.</w:t>
       </w:r>
       <w:bookmarkStart w:id="0" w:name="_GoBack"/>
       <w:bookmarkEnd w:id="0"/>
     </w:p>
     <w:p>
-      <w:r>
-        <w:tab/>
-      </w:r>
-    </w:p>
-    <w:p>
       <w:pPr>
         <w:rPr>
           <w:b/>
         </w:rPr>
       </w:pPr>
-      <w:r>
+    </w:p>
+    <w:p>
+      <w:pPr>
         <w:rPr>
           <w:b/>
         </w:rPr>
-        <w:t>DISCUSSION</w:t>
-      </w:r>
-    </w:p>
-    <w:p>
-      <w:pPr>
+      </w:pPr>
+      <w:r>
         <w:rPr>
           <w:b/>
         </w:rPr>
-      </w:pPr>
-    </w:p>
-    <w:p>
-      <w:pPr>
+        <w:t>ACKNOWLEDG</w:t>
+      </w:r>
+      <w:r>
         <w:rPr>
           <w:b/>
         </w:rPr>
-      </w:pPr>
+        <w:t>E</w:t>
+      </w:r>
       <w:r>
         <w:rPr>
           <w:b/>
         </w:rPr>
-        <w:t>ACKNOWLEDG</w:t>
-      </w:r>
-      <w:r>
+        <w:t xml:space="preserve">MENTS </w:t>
+      </w:r>
+    </w:p>
+    <w:p>
+      <w:pPr>
         <w:rPr>
           <w:b/>
         </w:rPr>
-        <w:t>E</w:t>
-      </w:r>
-      <w:r>
+      </w:pPr>
+    </w:p>
+    <w:p>
+      <w:r>
+        <w:t>We thank C. Wall, J. Levy</w:t>
+      </w:r>
+      <w:r>
+        <w:t>, D. Fant</w:t>
+      </w:r>
+      <w:r>
+        <w:t xml:space="preserve"> and A. Wen for field assistance and the Hawai’i Department of Aquatic Resources for authorizing coral sample collection (</w:t>
+      </w:r>
+      <w:r>
+        <w:rPr>
+          <w:highlight w:val="yellow"/>
+        </w:rPr>
+        <w:t>CITE</w:t>
+      </w:r>
+      <w:r>
+        <w:t>).</w:t>
+      </w:r>
+      <w:r>
+        <w:t xml:space="preserve"> We thank M. Patterson, J. Grabowski and L. Magee for advisory and mentorship. Funding for this project was provided by </w:t>
+      </w:r>
+      <w:r>
+        <w:rPr>
+          <w:highlight w:val="yellow"/>
+        </w:rPr>
+        <w:t>___________</w:t>
+      </w:r>
+      <w:r>
+        <w:t>.</w:t>
+      </w:r>
+      <w:r>
+        <w:t xml:space="preserve"> This is HIMB contribution number </w:t>
+      </w:r>
+      <w:r>
+        <w:rPr>
+          <w:highlight w:val="yellow"/>
+        </w:rPr>
+        <w:t>_______</w:t>
+      </w:r>
+      <w:r>
+        <w:t xml:space="preserve"> and SOEST contribution number </w:t>
+      </w:r>
+      <w:r>
+        <w:rPr>
+          <w:highlight w:val="yellow"/>
+        </w:rPr>
+        <w:t>_________</w:t>
+      </w:r>
+      <w:r>
+        <w:t>.</w:t>
+      </w:r>
+    </w:p>
+    <w:p>
+      <w:pPr>
         <w:rPr>
           <w:b/>
         </w:rPr>
-        <w:t xml:space="preserve">MENTS </w:t>
-      </w:r>
+      </w:pPr>
     </w:p>
     <w:p>
       <w:pPr>
@@ -2547,25 +2596,18 @@
           <w:b/>
         </w:rPr>
       </w:pPr>
-    </w:p>
-    <w:p>
-      <w:pPr>
+      <w:r>
         <w:rPr>
           <w:b/>
         </w:rPr>
-      </w:pPr>
-      <w:r>
+        <w:t>FIGURE CAPTIONS</w:t>
+      </w:r>
+    </w:p>
+    <w:p>
+      <w:pPr>
         <w:rPr>
           <w:b/>
         </w:rPr>
-        <w:t>FIGURE CAPTIONS</w:t>
-      </w:r>
-    </w:p>
-    <w:p>
-      <w:pPr>
-        <w:rPr>
-          <w:b/>
-        </w:rPr>
       </w:pPr>
     </w:p>
     <w:p>
@@ -2596,7 +2638,6 @@
       <w:r>
         <w:t xml:space="preserve">. </w:t>
       </w:r>
-      <w:proofErr w:type="gramStart"/>
       <w:r>
         <w:t xml:space="preserve">Proportion of occurrence of </w:t>
       </w:r>
@@ -2616,21 +2657,13 @@
         <w:t>Montipora capitata</w:t>
       </w:r>
       <w:r>
-        <w:t xml:space="preserve"> colonies per dominant symbiont clade.</w:t>
-      </w:r>
-      <w:proofErr w:type="gramEnd"/>
-      <w:r>
-        <w:t xml:space="preserve">  </w:t>
+        <w:t xml:space="preserve"> colonies per dominant symbiont clade.  </w:t>
       </w:r>
     </w:p>
     <w:p/>
     <w:p>
       <w:r>
-        <w:t xml:space="preserve">Fig. 3. </w:t>
-      </w:r>
-      <w:proofErr w:type="gramStart"/>
-      <w:r>
-        <w:t>Proportion</w:t>
+        <w:t>Fig. 3. Proportion</w:t>
       </w:r>
       <w:r>
         <w:t xml:space="preserve"> of</w:t>
@@ -2648,11 +2681,7 @@
         <w:t>Montipora capitata</w:t>
       </w:r>
       <w:r>
-        <w:t>.</w:t>
-      </w:r>
-      <w:proofErr w:type="gramEnd"/>
-      <w:r>
-        <w:t xml:space="preserve"> Bar colors indicate colony color morph</w:t>
+        <w:t>. Bar colors indicate colony color morph</w:t>
       </w:r>
     </w:p>
     <w:p/>

</xml_diff>